<commit_message>
Replaced wrong file with correct document
</commit_message>
<xml_diff>
--- a/Embedded Week 1 Documents/Day 2.docx
+++ b/Embedded Week 1 Documents/Day 2.docx
@@ -2,7 +2,926 @@
 <file path=word/document.xml><?xml version="1.0" encoding="utf-8"?>
 <w:document xmlns:wpc="http://schemas.microsoft.com/office/word/2010/wordprocessingCanvas" xmlns:cx="http://schemas.microsoft.com/office/drawing/2014/chartex" xmlns:cx1="http://schemas.microsoft.com/office/drawing/2015/9/8/chartex" xmlns:cx2="http://schemas.microsoft.com/office/drawing/2015/10/21/chartex" xmlns:cx3="http://schemas.microsoft.com/office/drawing/2016/5/9/chartex" xmlns:cx4="http://schemas.microsoft.com/office/drawing/2016/5/10/chartex" xmlns:cx5="http://schemas.microsoft.com/office/drawing/2016/5/11/chartex" xmlns:cx6="http://schemas.microsoft.com/office/drawing/2016/5/12/chartex" xmlns:cx7="http://schemas.microsoft.com/office/drawing/2016/5/13/chartex" xmlns:cx8="http://schemas.microsoft.com/office/drawing/2016/5/14/chartex" xmlns:mc="http://schemas.openxmlformats.org/markup-compatibility/2006" xmlns:aink="http://schemas.microsoft.com/office/drawing/2016/ink" xmlns:am3d="http://schemas.microsoft.com/office/drawing/2017/model3d" xmlns:o="urn:schemas-microsoft-com:office:office" xmlns:oel="http://schemas.microsoft.com/office/2019/extlst" xmlns:r="http://schemas.openxmlformats.org/officeDocument/2006/relationships" xmlns:m="http://schemas.openxmlformats.org/officeDocument/2006/math" xmlns:v="urn:schemas-microsoft-com:vml" xmlns:wp14="http://schemas.microsoft.com/office/word/2010/wordprocessingDrawing" xmlns:wp="http://schemas.openxmlformats.org/drawingml/2006/wordprocessingDrawing" xmlns:w10="urn:schemas-microsoft-com:office:word" xmlns:w="http://schemas.openxmlformats.org/wordprocessingml/2006/main" xmlns:w14="http://schemas.microsoft.com/office/word/2010/wordml" xmlns:w15="http://schemas.microsoft.com/office/word/2012/wordml" xmlns:w16cex="http://schemas.microsoft.com/office/word/2018/wordml/cex" xmlns:w16cid="http://schemas.microsoft.com/office/word/2016/wordml/cid" xmlns:w16="http://schemas.microsoft.com/office/word/2018/wordml" xmlns:w16du="http://schemas.microsoft.com/office/word/2023/wordml/word16du" xmlns:w16sdtdh="http://schemas.microsoft.com/office/word/2020/wordml/sdtdatahash" xmlns:w16se="http://schemas.microsoft.com/office/word/2015/wordml/symex" xmlns:wpg="http://schemas.microsoft.com/office/word/2010/wordprocessingGroup" xmlns:wpi="http://schemas.microsoft.com/office/word/2010/wordprocessingInk" xmlns:wne="http://schemas.microsoft.com/office/word/2006/wordml" xmlns:wps="http://schemas.microsoft.com/office/word/2010/wordprocessingShape" mc:Ignorable="w14 w15 w16se w16cid w16 w16cex w16sdtdh wp14">
   <w:body>
-    <w:p/>
+    <w:p>
+      <w:pPr>
+        <w:rPr>
+          <w:sz w:val="24"/>
+          <w:szCs w:val="24"/>
+          <w:lang w:val="en-US"/>
+        </w:rPr>
+      </w:pPr>
+      <w:r>
+        <w:rPr>
+          <w:sz w:val="24"/>
+          <w:szCs w:val="24"/>
+          <w:lang w:val="en-US"/>
+        </w:rPr>
+        <w:t>Hey Reader!</w:t>
+      </w:r>
+    </w:p>
+    <w:p>
+      <w:pPr>
+        <w:rPr>
+          <w:sz w:val="24"/>
+          <w:szCs w:val="24"/>
+          <w:lang w:val="en-US"/>
+        </w:rPr>
+      </w:pPr>
+      <w:r>
+        <w:rPr>
+          <w:sz w:val="24"/>
+          <w:szCs w:val="24"/>
+          <w:lang w:val="en-US"/>
+        </w:rPr>
+        <w:t>Welcome back this is your</w:t>
+      </w:r>
+      <w:r>
+        <w:rPr>
+          <w:sz w:val="24"/>
+          <w:szCs w:val="24"/>
+          <w:lang w:val="en-US"/>
+        </w:rPr>
+        <w:t xml:space="preserve"> Goppi V P. </w:t>
+      </w:r>
+      <w:r>
+        <w:rPr>
+          <w:sz w:val="24"/>
+          <w:szCs w:val="24"/>
+          <w:lang w:val="en-US"/>
+        </w:rPr>
+        <w:t xml:space="preserve">we </w:t>
+      </w:r>
+      <w:r>
+        <w:rPr>
+          <w:sz w:val="24"/>
+          <w:szCs w:val="24"/>
+          <w:lang w:val="en-US"/>
+        </w:rPr>
+        <w:t xml:space="preserve">are going to </w:t>
+      </w:r>
+      <w:r>
+        <w:rPr>
+          <w:sz w:val="24"/>
+          <w:szCs w:val="24"/>
+          <w:lang w:val="en-US"/>
+        </w:rPr>
+        <w:t>study about</w:t>
+      </w:r>
+      <w:r>
+        <w:rPr>
+          <w:sz w:val="24"/>
+          <w:szCs w:val="24"/>
+          <w:lang w:val="en-US"/>
+        </w:rPr>
+        <w:t xml:space="preserve"> about my </w:t>
+      </w:r>
+      <w:r>
+        <w:rPr>
+          <w:sz w:val="24"/>
+          <w:szCs w:val="24"/>
+          <w:lang w:val="en-US"/>
+        </w:rPr>
+        <w:t>second</w:t>
+      </w:r>
+      <w:r>
+        <w:rPr>
+          <w:sz w:val="24"/>
+          <w:szCs w:val="24"/>
+          <w:lang w:val="en-US"/>
+        </w:rPr>
+        <w:t xml:space="preserve"> day lessons of introduction to embedded systems</w:t>
+      </w:r>
+    </w:p>
+    <w:p>
+      <w:pPr>
+        <w:pStyle w:val="ListParagraph"/>
+        <w:numPr>
+          <w:ilvl w:val="0"/>
+          <w:numId w:val="1"/>
+        </w:numPr>
+        <w:ind w:left="284" w:hanging="284"/>
+        <w:rPr>
+          <w:b/>
+          <w:bCs/>
+          <w:sz w:val="24"/>
+          <w:szCs w:val="24"/>
+          <w:lang w:val="en-US"/>
+        </w:rPr>
+      </w:pPr>
+      <w:r>
+        <w:rPr>
+          <w:b/>
+          <w:bCs/>
+          <w:sz w:val="24"/>
+          <w:szCs w:val="24"/>
+          <w:lang w:val="en-US"/>
+        </w:rPr>
+        <w:t>R</w:t>
+      </w:r>
+      <w:r>
+        <w:rPr>
+          <w:b/>
+          <w:bCs/>
+          <w:sz w:val="24"/>
+          <w:szCs w:val="24"/>
+          <w:lang w:val="en-US"/>
+        </w:rPr>
+        <w:t>esistor</w:t>
+      </w:r>
+    </w:p>
+    <w:p>
+      <w:pPr>
+        <w:pStyle w:val="ListParagraph"/>
+        <w:rPr>
+          <w:sz w:val="24"/>
+          <w:szCs w:val="24"/>
+          <w:lang w:val="en-US"/>
+        </w:rPr>
+      </w:pPr>
+      <w:r>
+        <w:rPr>
+          <w:sz w:val="24"/>
+          <w:szCs w:val="24"/>
+          <w:lang w:val="en-US"/>
+        </w:rPr>
+        <w:t>First of all, what is a resistor?</w:t>
+      </w:r>
+    </w:p>
+    <w:p>
+      <w:pPr>
+        <w:pStyle w:val="ListParagraph"/>
+        <w:ind w:left="284"/>
+      </w:pPr>
+      <w:r>
+        <w:rPr>
+          <w:rStyle w:val="Strong"/>
+        </w:rPr>
+        <w:t>Definition</w:t>
+      </w:r>
+      <w:r>
+        <w:t>:</w:t>
+      </w:r>
+    </w:p>
+    <w:p>
+      <w:pPr>
+        <w:pStyle w:val="ListParagraph"/>
+        <w:ind w:left="567" w:firstLine="142"/>
+        <w:rPr>
+          <w:sz w:val="24"/>
+          <w:szCs w:val="24"/>
+          <w:lang w:val="en-US"/>
+        </w:rPr>
+      </w:pPr>
+      <w:r>
+        <w:rPr>
+          <w:sz w:val="24"/>
+          <w:szCs w:val="24"/>
+          <w:lang w:val="en-US"/>
+        </w:rPr>
+        <w:t xml:space="preserve">Resistor is a </w:t>
+      </w:r>
+      <w:r>
+        <w:rPr>
+          <w:sz w:val="24"/>
+          <w:szCs w:val="24"/>
+          <w:lang w:val="en-US"/>
+        </w:rPr>
+        <w:t>passive component</w:t>
+      </w:r>
+      <w:r>
+        <w:rPr>
+          <w:sz w:val="24"/>
+          <w:szCs w:val="24"/>
+          <w:lang w:val="en-US"/>
+        </w:rPr>
+        <w:t xml:space="preserve"> which limits the current and divides the voltage.</w:t>
+      </w:r>
+    </w:p>
+    <w:p>
+      <w:pPr>
+        <w:ind w:left="284"/>
+        <w:rPr>
+          <w:b/>
+          <w:bCs/>
+          <w:sz w:val="24"/>
+          <w:szCs w:val="24"/>
+          <w:lang w:val="en-US"/>
+        </w:rPr>
+      </w:pPr>
+      <w:r>
+        <w:rPr>
+          <w:b/>
+          <w:bCs/>
+          <w:sz w:val="24"/>
+          <w:szCs w:val="24"/>
+          <w:lang w:val="en-US"/>
+        </w:rPr>
+        <w:t>Example:</w:t>
+      </w:r>
+    </w:p>
+    <w:p>
+      <w:pPr>
+        <w:ind w:left="709"/>
+        <w:rPr>
+          <w:b/>
+          <w:bCs/>
+          <w:sz w:val="24"/>
+          <w:szCs w:val="24"/>
+          <w:lang w:val="en-US"/>
+        </w:rPr>
+      </w:pPr>
+      <w:r>
+        <w:rPr>
+          <w:sz w:val="24"/>
+          <w:szCs w:val="24"/>
+          <w:lang w:val="en-US"/>
+        </w:rPr>
+        <w:t xml:space="preserve">If you don’t understand, for example you can imagine a tap flowing a water on a full force if you </w:t>
+      </w:r>
+      <w:r>
+        <w:rPr>
+          <w:sz w:val="24"/>
+          <w:szCs w:val="24"/>
+          <w:lang w:val="en-US"/>
+        </w:rPr>
+        <w:t>close</w:t>
+      </w:r>
+      <w:r>
+        <w:rPr>
+          <w:sz w:val="24"/>
+          <w:szCs w:val="24"/>
+          <w:lang w:val="en-US"/>
+        </w:rPr>
+        <w:t xml:space="preserve"> the tap slowly the flow of water is also reduce</w:t>
+      </w:r>
+      <w:r>
+        <w:rPr>
+          <w:sz w:val="24"/>
+          <w:szCs w:val="24"/>
+          <w:lang w:val="en-US"/>
+        </w:rPr>
+        <w:t>s.</w:t>
+      </w:r>
+      <w:r>
+        <w:rPr>
+          <w:sz w:val="24"/>
+          <w:szCs w:val="24"/>
+          <w:lang w:val="en-US"/>
+        </w:rPr>
+        <w:t xml:space="preserve"> the water is current and the tap is resistance if you increase the re</w:t>
+      </w:r>
+      <w:r>
+        <w:rPr>
+          <w:sz w:val="24"/>
+          <w:szCs w:val="24"/>
+          <w:lang w:val="en-US"/>
+        </w:rPr>
+        <w:t>sistance the current decreases.</w:t>
+      </w:r>
+    </w:p>
+    <w:p>
+      <w:pPr>
+        <w:ind w:left="284"/>
+        <w:rPr>
+          <w:b/>
+          <w:bCs/>
+          <w:sz w:val="24"/>
+          <w:szCs w:val="24"/>
+          <w:lang w:val="en-US"/>
+        </w:rPr>
+      </w:pPr>
+      <w:r>
+        <w:rPr>
+          <w:b/>
+          <w:bCs/>
+          <w:sz w:val="24"/>
+          <w:szCs w:val="24"/>
+          <w:lang w:val="en-US"/>
+        </w:rPr>
+        <w:t>Formula:</w:t>
+      </w:r>
+    </w:p>
+    <w:p>
+      <w:pPr>
+        <w:pStyle w:val="ListParagraph"/>
+        <w:rPr>
+          <w:sz w:val="24"/>
+          <w:szCs w:val="24"/>
+          <w:lang w:val="en-US"/>
+        </w:rPr>
+      </w:pPr>
+      <w:r>
+        <w:rPr>
+          <w:sz w:val="24"/>
+          <w:szCs w:val="24"/>
+          <w:lang w:val="en-US"/>
+        </w:rPr>
+        <w:t xml:space="preserve">To find the resistance the we have studied the topic called ohms law </w:t>
+      </w:r>
+    </w:p>
+    <w:p>
+      <w:pPr>
+        <w:pStyle w:val="ListParagraph"/>
+        <w:rPr>
+          <w:b/>
+          <w:bCs/>
+          <w:sz w:val="24"/>
+          <w:szCs w:val="24"/>
+          <w:lang w:val="en-US"/>
+        </w:rPr>
+      </w:pPr>
+      <w:r>
+        <w:rPr>
+          <w:sz w:val="24"/>
+          <w:szCs w:val="24"/>
+          <w:lang w:val="en-US"/>
+        </w:rPr>
+        <w:t>by ohms law,</w:t>
+      </w:r>
+    </w:p>
+    <w:p>
+      <w:pPr>
+        <w:rPr>
+          <w:rFonts w:eastAsiaTheme="minorEastAsia"/>
+          <w:sz w:val="24"/>
+          <w:szCs w:val="24"/>
+          <w:lang w:val="en-US"/>
+        </w:rPr>
+      </w:pPr>
+      <w:r>
+        <w:rPr>
+          <w:sz w:val="24"/>
+          <w:szCs w:val="24"/>
+          <w:lang w:val="en-US"/>
+        </w:rPr>
+        <w:t xml:space="preserve">                    V=I</w:t>
+      </w:r>
+      <w:r>
+        <w:rPr>
+          <w:rFonts w:cstheme="minorHAnsi"/>
+          <w:sz w:val="24"/>
+          <w:szCs w:val="24"/>
+          <w:lang w:val="en-US"/>
+        </w:rPr>
+        <w:t>×</w:t>
+      </w:r>
+      <w:r>
+        <w:rPr>
+          <w:sz w:val="24"/>
+          <w:szCs w:val="24"/>
+          <w:lang w:val="en-US"/>
+        </w:rPr>
+        <w:t xml:space="preserve">R  </w:t>
+      </w:r>
+      <m:oMath>
+        <m:r>
+          <w:rPr>
+            <w:rFonts w:ascii="Cambria Math" w:hAnsi="Cambria Math"/>
+            <w:sz w:val="24"/>
+            <w:szCs w:val="24"/>
+            <w:lang w:val="en-US"/>
+          </w:rPr>
+          <m:t>↔</m:t>
+        </m:r>
+      </m:oMath>
+      <w:r>
+        <w:rPr>
+          <w:rFonts w:eastAsiaTheme="minorEastAsia"/>
+          <w:sz w:val="24"/>
+          <w:szCs w:val="24"/>
+          <w:lang w:val="en-US"/>
+        </w:rPr>
+        <w:t xml:space="preserve">  R</w:t>
+      </w:r>
+      <w:r>
+        <w:rPr>
+          <w:rFonts w:eastAsiaTheme="minorEastAsia"/>
+          <w:sz w:val="24"/>
+          <w:szCs w:val="24"/>
+          <w:lang w:val="en-US"/>
+        </w:rPr>
+        <w:t>=V/I</w:t>
+      </w:r>
+    </w:p>
+    <w:p>
+      <w:pPr>
+        <w:ind w:left="284"/>
+        <w:rPr>
+          <w:b/>
+          <w:bCs/>
+          <w:sz w:val="24"/>
+          <w:szCs w:val="24"/>
+          <w:lang w:val="en-US"/>
+        </w:rPr>
+      </w:pPr>
+      <w:r>
+        <w:rPr>
+          <w:rFonts w:eastAsiaTheme="minorEastAsia"/>
+          <w:b/>
+          <w:bCs/>
+          <w:sz w:val="24"/>
+          <w:szCs w:val="24"/>
+          <w:lang w:val="en-US"/>
+        </w:rPr>
+        <w:t>Example</w:t>
+      </w:r>
+      <w:r>
+        <w:rPr>
+          <w:rFonts w:eastAsiaTheme="minorEastAsia"/>
+          <w:b/>
+          <w:bCs/>
+          <w:sz w:val="24"/>
+          <w:szCs w:val="24"/>
+          <w:lang w:val="en-US"/>
+        </w:rPr>
+        <w:t>,</w:t>
+      </w:r>
+    </w:p>
+    <w:p>
+      <w:pPr>
+        <w:ind w:left="284"/>
+        <w:rPr>
+          <w:sz w:val="24"/>
+          <w:szCs w:val="24"/>
+          <w:lang w:val="en-US"/>
+        </w:rPr>
+      </w:pPr>
+      <w:r>
+        <w:rPr>
+          <w:sz w:val="24"/>
+          <w:szCs w:val="24"/>
+          <w:lang w:val="en-US"/>
+        </w:rPr>
+        <w:t>V=5 volts, I=0.5amps</w:t>
+      </w:r>
+    </w:p>
+    <w:p>
+      <w:pPr>
+        <w:ind w:left="284"/>
+        <w:rPr>
+          <w:rFonts w:cstheme="minorHAnsi"/>
+          <w:sz w:val="24"/>
+          <w:szCs w:val="24"/>
+          <w:lang w:val="en-US"/>
+        </w:rPr>
+      </w:pPr>
+      <w:r>
+        <w:rPr>
+          <w:sz w:val="24"/>
+          <w:szCs w:val="24"/>
+          <w:lang w:val="en-US"/>
+        </w:rPr>
+        <w:t>R=5/0.5=100</w:t>
+      </w:r>
+      <w:r>
+        <w:rPr>
+          <w:rFonts w:cstheme="minorHAnsi"/>
+          <w:sz w:val="24"/>
+          <w:szCs w:val="24"/>
+          <w:lang w:val="en-US"/>
+        </w:rPr>
+        <w:t>Ω</w:t>
+      </w:r>
+    </w:p>
+    <w:p>
+      <w:pPr>
+        <w:ind w:left="284"/>
+        <w:rPr>
+          <w:rFonts w:cstheme="minorHAnsi"/>
+          <w:sz w:val="24"/>
+          <w:szCs w:val="24"/>
+          <w:lang w:val="en-US"/>
+        </w:rPr>
+      </w:pPr>
+      <w:r>
+        <w:rPr>
+          <w:rFonts w:cstheme="minorHAnsi"/>
+          <w:sz w:val="24"/>
+          <w:szCs w:val="24"/>
+          <w:lang w:val="en-US"/>
+        </w:rPr>
+        <w:drawing>
+          <wp:inline distT="0" distB="0" distL="0" distR="0" wp14:anchorId="5C59464B" wp14:editId="6C356587">
+            <wp:extent cx="5731510" cy="2804160"/>
+            <wp:effectExtent l="0" t="0" r="2540" b="0"/>
+            <wp:docPr id="67743529" name="Picture 1"/>
+            <wp:cNvGraphicFramePr>
+              <a:graphicFrameLocks xmlns:a="http://schemas.openxmlformats.org/drawingml/2006/main" noChangeAspect="1"/>
+            </wp:cNvGraphicFramePr>
+            <a:graphic xmlns:a="http://schemas.openxmlformats.org/drawingml/2006/main">
+              <a:graphicData uri="http://schemas.openxmlformats.org/drawingml/2006/picture">
+                <pic:pic xmlns:pic="http://schemas.openxmlformats.org/drawingml/2006/picture">
+                  <pic:nvPicPr>
+                    <pic:cNvPr id="67743529" name=""/>
+                    <pic:cNvPicPr/>
+                  </pic:nvPicPr>
+                  <pic:blipFill>
+                    <a:blip r:embed="rId5"/>
+                    <a:stretch>
+                      <a:fillRect/>
+                    </a:stretch>
+                  </pic:blipFill>
+                  <pic:spPr>
+                    <a:xfrm>
+                      <a:off x="0" y="0"/>
+                      <a:ext cx="5731510" cy="2804160"/>
+                    </a:xfrm>
+                    <a:prstGeom prst="rect">
+                      <a:avLst/>
+                    </a:prstGeom>
+                  </pic:spPr>
+                </pic:pic>
+              </a:graphicData>
+            </a:graphic>
+          </wp:inline>
+        </w:drawing>
+      </w:r>
+    </w:p>
+    <w:p>
+      <w:pPr>
+        <w:spacing w:after="0" w:line="240" w:lineRule="auto"/>
+        <w:ind w:left="284"/>
+        <w:rPr>
+          <w:rFonts w:ascii="Times New Roman" w:eastAsia="Times New Roman" w:hAnsi="Times New Roman" w:cs="Times New Roman"/>
+          <w:kern w:val="0"/>
+          <w:sz w:val="24"/>
+          <w:szCs w:val="24"/>
+          <w:lang w:eastAsia="en-IN" w:bidi="ar-SA"/>
+          <w14:ligatures w14:val="none"/>
+        </w:rPr>
+      </w:pPr>
+      <w:r>
+        <w:rPr>
+          <w:rFonts w:ascii="Times New Roman" w:eastAsia="Times New Roman" w:hAnsi="Times New Roman" w:cs="Times New Roman"/>
+          <w:b/>
+          <w:bCs/>
+          <w:kern w:val="0"/>
+          <w:sz w:val="24"/>
+          <w:szCs w:val="24"/>
+          <w:lang w:eastAsia="en-IN" w:bidi="ar-SA"/>
+          <w14:ligatures w14:val="none"/>
+        </w:rPr>
+        <w:t>Types</w:t>
+      </w:r>
+      <w:r>
+        <w:rPr>
+          <w:rFonts w:ascii="Times New Roman" w:eastAsia="Times New Roman" w:hAnsi="Times New Roman" w:cs="Times New Roman"/>
+          <w:kern w:val="0"/>
+          <w:sz w:val="24"/>
+          <w:szCs w:val="24"/>
+          <w:lang w:eastAsia="en-IN" w:bidi="ar-SA"/>
+          <w14:ligatures w14:val="none"/>
+        </w:rPr>
+        <w:t>:</w:t>
+      </w:r>
+    </w:p>
+    <w:p>
+      <w:pPr>
+        <w:numPr>
+          <w:ilvl w:val="0"/>
+          <w:numId w:val="2"/>
+        </w:numPr>
+        <w:spacing w:before="100" w:beforeAutospacing="1" w:after="100" w:afterAutospacing="1" w:line="240" w:lineRule="auto"/>
+        <w:ind w:firstLine="414"/>
+        <w:rPr>
+          <w:rFonts w:ascii="Times New Roman" w:eastAsia="Times New Roman" w:hAnsi="Times New Roman" w:cs="Times New Roman"/>
+          <w:kern w:val="0"/>
+          <w:sz w:val="24"/>
+          <w:szCs w:val="24"/>
+          <w:lang w:eastAsia="en-IN" w:bidi="ar-SA"/>
+          <w14:ligatures w14:val="none"/>
+        </w:rPr>
+      </w:pPr>
+      <w:r>
+        <w:rPr>
+          <w:rFonts w:ascii="Times New Roman" w:eastAsia="Times New Roman" w:hAnsi="Times New Roman" w:cs="Times New Roman"/>
+          <w:kern w:val="0"/>
+          <w:sz w:val="24"/>
+          <w:szCs w:val="24"/>
+          <w:lang w:eastAsia="en-IN" w:bidi="ar-SA"/>
+          <w14:ligatures w14:val="none"/>
+        </w:rPr>
+        <w:t>Fixed Resistor</w:t>
+      </w:r>
+    </w:p>
+    <w:p>
+      <w:pPr>
+        <w:numPr>
+          <w:ilvl w:val="0"/>
+          <w:numId w:val="2"/>
+        </w:numPr>
+        <w:spacing w:before="100" w:beforeAutospacing="1" w:after="100" w:afterAutospacing="1" w:line="240" w:lineRule="auto"/>
+        <w:ind w:firstLine="414"/>
+        <w:rPr>
+          <w:rFonts w:ascii="Times New Roman" w:eastAsia="Times New Roman" w:hAnsi="Times New Roman" w:cs="Times New Roman"/>
+          <w:kern w:val="0"/>
+          <w:sz w:val="24"/>
+          <w:szCs w:val="24"/>
+          <w:lang w:eastAsia="en-IN" w:bidi="ar-SA"/>
+          <w14:ligatures w14:val="none"/>
+        </w:rPr>
+      </w:pPr>
+      <w:r>
+        <w:rPr>
+          <w:rFonts w:ascii="Times New Roman" w:eastAsia="Times New Roman" w:hAnsi="Times New Roman" w:cs="Times New Roman"/>
+          <w:kern w:val="0"/>
+          <w:sz w:val="24"/>
+          <w:szCs w:val="24"/>
+          <w:lang w:eastAsia="en-IN" w:bidi="ar-SA"/>
+          <w14:ligatures w14:val="none"/>
+        </w:rPr>
+        <w:t>Variable Resistor (Potentiometer)</w:t>
+      </w:r>
+    </w:p>
+    <w:p>
+      <w:pPr>
+        <w:numPr>
+          <w:ilvl w:val="0"/>
+          <w:numId w:val="2"/>
+        </w:numPr>
+        <w:spacing w:before="100" w:beforeAutospacing="1" w:after="100" w:afterAutospacing="1" w:line="240" w:lineRule="auto"/>
+        <w:ind w:firstLine="414"/>
+        <w:rPr>
+          <w:rFonts w:ascii="Times New Roman" w:eastAsia="Times New Roman" w:hAnsi="Times New Roman" w:cs="Times New Roman"/>
+          <w:kern w:val="0"/>
+          <w:sz w:val="24"/>
+          <w:szCs w:val="24"/>
+          <w:lang w:eastAsia="en-IN" w:bidi="ar-SA"/>
+          <w14:ligatures w14:val="none"/>
+        </w:rPr>
+      </w:pPr>
+      <w:r>
+        <w:rPr>
+          <w:rFonts w:ascii="Times New Roman" w:eastAsia="Times New Roman" w:hAnsi="Times New Roman" w:cs="Times New Roman"/>
+          <w:kern w:val="0"/>
+          <w:sz w:val="24"/>
+          <w:szCs w:val="24"/>
+          <w:lang w:eastAsia="en-IN" w:bidi="ar-SA"/>
+          <w14:ligatures w14:val="none"/>
+        </w:rPr>
+        <w:t>Special Resistors (Thermistors, LDR)</w:t>
+      </w:r>
+    </w:p>
+    <w:p>
+      <w:pPr>
+        <w:ind w:left="284"/>
+        <w:rPr>
+          <w:b/>
+          <w:bCs/>
+          <w:sz w:val="24"/>
+          <w:szCs w:val="24"/>
+          <w:lang w:val="en-US"/>
+        </w:rPr>
+      </w:pPr>
+      <w:r>
+        <w:rPr>
+          <w:b/>
+          <w:bCs/>
+          <w:sz w:val="24"/>
+          <w:szCs w:val="24"/>
+          <w:lang w:val="en-US"/>
+        </w:rPr>
+        <w:lastRenderedPageBreak/>
+        <w:t>How to identify a resistor?</w:t>
+      </w:r>
+      <w:r>
+        <w:rPr>
+          <w:sz w:val="24"/>
+          <w:szCs w:val="24"/>
+          <w:lang w:val="en-US"/>
+        </w:rPr>
+        <w:t xml:space="preserve"> </w:t>
+      </w:r>
+    </w:p>
+    <w:p>
+      <w:pPr>
+        <w:ind w:left="284" w:right="-330"/>
+        <w:rPr>
+          <w:sz w:val="24"/>
+          <w:szCs w:val="24"/>
+          <w:lang w:val="en-US"/>
+        </w:rPr>
+      </w:pPr>
+      <w:r>
+        <w:rPr>
+          <w:sz w:val="24"/>
+          <w:szCs w:val="24"/>
+          <w:lang w:val="en-US"/>
+        </w:rPr>
+        <w:t>By using color coding</w:t>
+      </w:r>
+      <w:r>
+        <w:rPr>
+          <w:sz w:val="24"/>
+          <w:szCs w:val="24"/>
+          <w:lang w:val="en-US"/>
+        </w:rPr>
+        <w:t xml:space="preserve"> refer the below image</w:t>
+      </w:r>
+      <w:r>
+        <w:rPr>
+          <w:sz w:val="24"/>
+          <w:szCs w:val="24"/>
+          <w:lang w:val="en-US"/>
+        </w:rPr>
+        <w:t xml:space="preserve"> </w:t>
+      </w:r>
+      <w:r>
+        <w:rPr>
+          <w:sz w:val="24"/>
+          <w:szCs w:val="24"/>
+          <w:lang w:val="en-US"/>
+        </w:rPr>
+        <w:t xml:space="preserve">(or) use the website </w:t>
+      </w:r>
+      <w:hyperlink r:id="rId6" w:history="1">
+        <w:r>
+          <w:rPr>
+            <w:rStyle w:val="Hyperlink"/>
+            <w:b/>
+            <w:bCs/>
+            <w:sz w:val="24"/>
+            <w:szCs w:val="24"/>
+            <w:u w:val="none"/>
+            <w:lang w:val="en-US"/>
+          </w:rPr>
+          <w:t>resistorcolorcodecalc.com</w:t>
+        </w:r>
+      </w:hyperlink>
+    </w:p>
+    <w:p>
+      <w:pPr>
+        <w:ind w:left="284"/>
+        <w:rPr>
+          <w:sz w:val="24"/>
+          <w:szCs w:val="24"/>
+          <w:lang w:val="en-US"/>
+        </w:rPr>
+      </w:pPr>
+      <w:r>
+        <w:rPr>
+          <w:sz w:val="24"/>
+          <w:szCs w:val="24"/>
+          <w:lang w:val="en-US"/>
+        </w:rPr>
+        <w:drawing>
+          <wp:inline distT="0" distB="0" distL="0" distR="0" wp14:anchorId="1E49513C" wp14:editId="6A4CAB38">
+            <wp:extent cx="3448050" cy="3642581"/>
+            <wp:effectExtent l="0" t="0" r="0" b="0"/>
+            <wp:docPr id="1904618570" name="Picture 1"/>
+            <wp:cNvGraphicFramePr>
+              <a:graphicFrameLocks xmlns:a="http://schemas.openxmlformats.org/drawingml/2006/main" noChangeAspect="1"/>
+            </wp:cNvGraphicFramePr>
+            <a:graphic xmlns:a="http://schemas.openxmlformats.org/drawingml/2006/main">
+              <a:graphicData uri="http://schemas.openxmlformats.org/drawingml/2006/picture">
+                <pic:pic xmlns:pic="http://schemas.openxmlformats.org/drawingml/2006/picture">
+                  <pic:nvPicPr>
+                    <pic:cNvPr id="1904618570" name=""/>
+                    <pic:cNvPicPr/>
+                  </pic:nvPicPr>
+                  <pic:blipFill rotWithShape="1">
+                    <a:blip r:embed="rId7"/>
+                    <a:srcRect t="7627" b="2418"/>
+                    <a:stretch/>
+                  </pic:blipFill>
+                  <pic:spPr bwMode="auto">
+                    <a:xfrm>
+                      <a:off x="0" y="0"/>
+                      <a:ext cx="3559683" cy="3760512"/>
+                    </a:xfrm>
+                    <a:prstGeom prst="rect">
+                      <a:avLst/>
+                    </a:prstGeom>
+                    <a:ln>
+                      <a:noFill/>
+                    </a:ln>
+                    <a:extLst>
+                      <a:ext uri="{53640926-AAD7-44D8-BBD7-CCE9431645EC}">
+                        <a14:shadowObscured xmlns:a14="http://schemas.microsoft.com/office/drawing/2010/main"/>
+                      </a:ext>
+                    </a:extLst>
+                  </pic:spPr>
+                </pic:pic>
+              </a:graphicData>
+            </a:graphic>
+          </wp:inline>
+        </w:drawing>
+      </w:r>
+      <w:r>
+        <w:rPr>
+          <w:sz w:val="24"/>
+          <w:szCs w:val="24"/>
+          <w:lang w:val="en-US"/>
+        </w:rPr>
+        <w:t xml:space="preserve"> </w:t>
+      </w:r>
+    </w:p>
+    <w:p>
+      <w:pPr>
+        <w:ind w:left="284"/>
+        <w:rPr>
+          <w:sz w:val="24"/>
+          <w:szCs w:val="24"/>
+          <w:lang w:val="en-US"/>
+        </w:rPr>
+      </w:pPr>
+    </w:p>
+    <w:p>
+      <w:pPr>
+        <w:rPr>
+          <w:sz w:val="24"/>
+          <w:szCs w:val="24"/>
+          <w:lang w:val="en-US"/>
+        </w:rPr>
+      </w:pPr>
+      <w:r>
+        <w:rPr>
+          <w:sz w:val="24"/>
+          <w:szCs w:val="24"/>
+          <w:lang w:val="en-US"/>
+        </w:rPr>
+        <w:t xml:space="preserve">I think you understand </w:t>
+      </w:r>
+      <w:r>
+        <w:rPr>
+          <w:sz w:val="24"/>
+          <w:szCs w:val="24"/>
+          <w:lang w:val="en-US"/>
+        </w:rPr>
+        <w:t>what is resistor and how to identify it</w:t>
+      </w:r>
+      <w:r>
+        <w:rPr>
+          <w:sz w:val="24"/>
+          <w:szCs w:val="24"/>
+          <w:lang w:val="en-US"/>
+        </w:rPr>
+        <w:t>, let’s</w:t>
+      </w:r>
+      <w:r>
+        <w:rPr>
+          <w:sz w:val="24"/>
+          <w:szCs w:val="24"/>
+          <w:lang w:val="en-US"/>
+        </w:rPr>
+        <w:t xml:space="preserve"> we move on to the topic inductor</w:t>
+      </w:r>
+    </w:p>
+    <w:p>
+      <w:pPr>
+        <w:pStyle w:val="ListParagraph"/>
+        <w:numPr>
+          <w:ilvl w:val="0"/>
+          <w:numId w:val="1"/>
+        </w:numPr>
+        <w:ind w:left="284"/>
+        <w:rPr>
+          <w:b/>
+          <w:bCs/>
+          <w:sz w:val="24"/>
+          <w:szCs w:val="24"/>
+          <w:lang w:val="en-US"/>
+        </w:rPr>
+      </w:pPr>
+      <w:r>
+        <w:rPr>
+          <w:b/>
+          <w:bCs/>
+          <w:sz w:val="24"/>
+          <w:szCs w:val="24"/>
+          <w:lang w:val="en-US"/>
+        </w:rPr>
+        <w:t>Inductor</w:t>
+      </w:r>
+    </w:p>
+    <w:p>
+      <w:pPr>
+        <w:pStyle w:val="ListParagraph"/>
+        <w:ind w:left="284"/>
+        <w:rPr>
+          <w:b/>
+          <w:bCs/>
+          <w:sz w:val="24"/>
+          <w:szCs w:val="24"/>
+          <w:lang w:val="en-US"/>
+        </w:rPr>
+      </w:pPr>
+      <w:r>
+        <w:rPr>
+          <w:rStyle w:val="Strong"/>
+        </w:rPr>
+        <w:t>Definition</w:t>
+      </w:r>
+      <w:r>
+        <w:t xml:space="preserve">: </w:t>
+      </w:r>
+      <w:r>
+        <w:t>An inductor is a passive electrical component that stores energy in a magnetic field when electric current flows through i</w:t>
+      </w:r>
+      <w:r>
+        <w:t>t.</w:t>
+      </w:r>
+    </w:p>
     <w:sectPr>
       <w:pgSz w:w="11906" w:h="16838"/>
       <w:pgMar w:top="1440" w:right="1440" w:bottom="1440" w:left="1440" w:header="708" w:footer="708" w:gutter="0"/>
@@ -11,6 +930,255 @@
     </w:sectPr>
   </w:body>
 </w:document>
+</file>
+
+<file path=word/numbering.xml><?xml version="1.0" encoding="utf-8"?>
+<w:numbering xmlns:wpc="http://schemas.microsoft.com/office/word/2010/wordprocessingCanvas" xmlns:cx="http://schemas.microsoft.com/office/drawing/2014/chartex" xmlns:cx1="http://schemas.microsoft.com/office/drawing/2015/9/8/chartex" xmlns:cx2="http://schemas.microsoft.com/office/drawing/2015/10/21/chartex" xmlns:cx3="http://schemas.microsoft.com/office/drawing/2016/5/9/chartex" xmlns:cx4="http://schemas.microsoft.com/office/drawing/2016/5/10/chartex" xmlns:cx5="http://schemas.microsoft.com/office/drawing/2016/5/11/chartex" xmlns:cx6="http://schemas.microsoft.com/office/drawing/2016/5/12/chartex" xmlns:cx7="http://schemas.microsoft.com/office/drawing/2016/5/13/chartex" xmlns:cx8="http://schemas.microsoft.com/office/drawing/2016/5/14/chartex" xmlns:mc="http://schemas.openxmlformats.org/markup-compatibility/2006" xmlns:aink="http://schemas.microsoft.com/office/drawing/2016/ink" xmlns:am3d="http://schemas.microsoft.com/office/drawing/2017/model3d" xmlns:o="urn:schemas-microsoft-com:office:office" xmlns:oel="http://schemas.microsoft.com/office/2019/extlst" xmlns:r="http://schemas.openxmlformats.org/officeDocument/2006/relationships" xmlns:m="http://schemas.openxmlformats.org/officeDocument/2006/math" xmlns:v="urn:schemas-microsoft-com:vml" xmlns:wp14="http://schemas.microsoft.com/office/word/2010/wordprocessingDrawing" xmlns:wp="http://schemas.openxmlformats.org/drawingml/2006/wordprocessingDrawing" xmlns:w10="urn:schemas-microsoft-com:office:word" xmlns:w="http://schemas.openxmlformats.org/wordprocessingml/2006/main" xmlns:w14="http://schemas.microsoft.com/office/word/2010/wordml" xmlns:w15="http://schemas.microsoft.com/office/word/2012/wordml" xmlns:w16cex="http://schemas.microsoft.com/office/word/2018/wordml/cex" xmlns:w16cid="http://schemas.microsoft.com/office/word/2016/wordml/cid" xmlns:w16="http://schemas.microsoft.com/office/word/2018/wordml" xmlns:w16du="http://schemas.microsoft.com/office/word/2023/wordml/word16du" xmlns:w16sdtdh="http://schemas.microsoft.com/office/word/2020/wordml/sdtdatahash" xmlns:w16se="http://schemas.microsoft.com/office/word/2015/wordml/symex" xmlns:wpg="http://schemas.microsoft.com/office/word/2010/wordprocessingGroup" xmlns:wpi="http://schemas.microsoft.com/office/word/2010/wordprocessingInk" xmlns:wne="http://schemas.microsoft.com/office/word/2006/wordml" xmlns:wps="http://schemas.microsoft.com/office/word/2010/wordprocessingShape" mc:Ignorable="w14 w15 w16se w16cid w16 w16cex w16sdtdh wp14">
+  <w:abstractNum w:abstractNumId="0" w15:restartNumberingAfterBreak="0">
+    <w:nsid w:val="00155339"/>
+    <w:multiLevelType w:val="hybridMultilevel"/>
+    <w:tmpl w:val="267CE808"/>
+    <w:lvl w:ilvl="0" w:tplc="4009000F">
+      <w:start w:val="1"/>
+      <w:numFmt w:val="decimal"/>
+      <w:lvlText w:val="%1."/>
+      <w:lvlJc w:val="left"/>
+      <w:pPr>
+        <w:ind w:left="720" w:hanging="360"/>
+      </w:pPr>
+      <w:rPr>
+        <w:rFonts w:hint="default"/>
+      </w:rPr>
+    </w:lvl>
+    <w:lvl w:ilvl="1" w:tplc="40090019" w:tentative="1">
+      <w:start w:val="1"/>
+      <w:numFmt w:val="lowerLetter"/>
+      <w:lvlText w:val="%2."/>
+      <w:lvlJc w:val="left"/>
+      <w:pPr>
+        <w:ind w:left="1440" w:hanging="360"/>
+      </w:pPr>
+    </w:lvl>
+    <w:lvl w:ilvl="2" w:tplc="4009001B" w:tentative="1">
+      <w:start w:val="1"/>
+      <w:numFmt w:val="lowerRoman"/>
+      <w:lvlText w:val="%3."/>
+      <w:lvlJc w:val="right"/>
+      <w:pPr>
+        <w:ind w:left="2160" w:hanging="180"/>
+      </w:pPr>
+    </w:lvl>
+    <w:lvl w:ilvl="3" w:tplc="4009000F" w:tentative="1">
+      <w:start w:val="1"/>
+      <w:numFmt w:val="decimal"/>
+      <w:lvlText w:val="%4."/>
+      <w:lvlJc w:val="left"/>
+      <w:pPr>
+        <w:ind w:left="2880" w:hanging="360"/>
+      </w:pPr>
+    </w:lvl>
+    <w:lvl w:ilvl="4" w:tplc="40090019" w:tentative="1">
+      <w:start w:val="1"/>
+      <w:numFmt w:val="lowerLetter"/>
+      <w:lvlText w:val="%5."/>
+      <w:lvlJc w:val="left"/>
+      <w:pPr>
+        <w:ind w:left="3600" w:hanging="360"/>
+      </w:pPr>
+    </w:lvl>
+    <w:lvl w:ilvl="5" w:tplc="4009001B" w:tentative="1">
+      <w:start w:val="1"/>
+      <w:numFmt w:val="lowerRoman"/>
+      <w:lvlText w:val="%6."/>
+      <w:lvlJc w:val="right"/>
+      <w:pPr>
+        <w:ind w:left="4320" w:hanging="180"/>
+      </w:pPr>
+    </w:lvl>
+    <w:lvl w:ilvl="6" w:tplc="4009000F" w:tentative="1">
+      <w:start w:val="1"/>
+      <w:numFmt w:val="decimal"/>
+      <w:lvlText w:val="%7."/>
+      <w:lvlJc w:val="left"/>
+      <w:pPr>
+        <w:ind w:left="5040" w:hanging="360"/>
+      </w:pPr>
+    </w:lvl>
+    <w:lvl w:ilvl="7" w:tplc="40090019" w:tentative="1">
+      <w:start w:val="1"/>
+      <w:numFmt w:val="lowerLetter"/>
+      <w:lvlText w:val="%8."/>
+      <w:lvlJc w:val="left"/>
+      <w:pPr>
+        <w:ind w:left="5760" w:hanging="360"/>
+      </w:pPr>
+    </w:lvl>
+    <w:lvl w:ilvl="8" w:tplc="4009001B" w:tentative="1">
+      <w:start w:val="1"/>
+      <w:numFmt w:val="lowerRoman"/>
+      <w:lvlText w:val="%9."/>
+      <w:lvlJc w:val="right"/>
+      <w:pPr>
+        <w:ind w:left="6480" w:hanging="180"/>
+      </w:pPr>
+    </w:lvl>
+  </w:abstractNum>
+  <w:abstractNum w:abstractNumId="1" w15:restartNumberingAfterBreak="0">
+    <w:nsid w:val="55C12162"/>
+    <w:multiLevelType w:val="multilevel"/>
+    <w:tmpl w:val="DEB8DDF2"/>
+    <w:lvl w:ilvl="0">
+      <w:start w:val="1"/>
+      <w:numFmt w:val="bullet"/>
+      <w:lvlText w:val=""/>
+      <w:lvlJc w:val="left"/>
+      <w:pPr>
+        <w:tabs>
+          <w:tab w:val="num" w:pos="720"/>
+        </w:tabs>
+        <w:ind w:left="720" w:hanging="360"/>
+      </w:pPr>
+      <w:rPr>
+        <w:rFonts w:ascii="Symbol" w:hAnsi="Symbol" w:hint="default"/>
+        <w:sz w:val="20"/>
+      </w:rPr>
+    </w:lvl>
+    <w:lvl w:ilvl="1" w:tentative="1">
+      <w:start w:val="1"/>
+      <w:numFmt w:val="bullet"/>
+      <w:lvlText w:val="o"/>
+      <w:lvlJc w:val="left"/>
+      <w:pPr>
+        <w:tabs>
+          <w:tab w:val="num" w:pos="1440"/>
+        </w:tabs>
+        <w:ind w:left="1440" w:hanging="360"/>
+      </w:pPr>
+      <w:rPr>
+        <w:rFonts w:ascii="Courier New" w:hAnsi="Courier New" w:hint="default"/>
+        <w:sz w:val="20"/>
+      </w:rPr>
+    </w:lvl>
+    <w:lvl w:ilvl="2" w:tentative="1">
+      <w:start w:val="1"/>
+      <w:numFmt w:val="bullet"/>
+      <w:lvlText w:val=""/>
+      <w:lvlJc w:val="left"/>
+      <w:pPr>
+        <w:tabs>
+          <w:tab w:val="num" w:pos="2160"/>
+        </w:tabs>
+        <w:ind w:left="2160" w:hanging="360"/>
+      </w:pPr>
+      <w:rPr>
+        <w:rFonts w:ascii="Wingdings" w:hAnsi="Wingdings" w:hint="default"/>
+        <w:sz w:val="20"/>
+      </w:rPr>
+    </w:lvl>
+    <w:lvl w:ilvl="3" w:tentative="1">
+      <w:start w:val="1"/>
+      <w:numFmt w:val="bullet"/>
+      <w:lvlText w:val=""/>
+      <w:lvlJc w:val="left"/>
+      <w:pPr>
+        <w:tabs>
+          <w:tab w:val="num" w:pos="2880"/>
+        </w:tabs>
+        <w:ind w:left="2880" w:hanging="360"/>
+      </w:pPr>
+      <w:rPr>
+        <w:rFonts w:ascii="Wingdings" w:hAnsi="Wingdings" w:hint="default"/>
+        <w:sz w:val="20"/>
+      </w:rPr>
+    </w:lvl>
+    <w:lvl w:ilvl="4" w:tentative="1">
+      <w:start w:val="1"/>
+      <w:numFmt w:val="bullet"/>
+      <w:lvlText w:val=""/>
+      <w:lvlJc w:val="left"/>
+      <w:pPr>
+        <w:tabs>
+          <w:tab w:val="num" w:pos="3600"/>
+        </w:tabs>
+        <w:ind w:left="3600" w:hanging="360"/>
+      </w:pPr>
+      <w:rPr>
+        <w:rFonts w:ascii="Wingdings" w:hAnsi="Wingdings" w:hint="default"/>
+        <w:sz w:val="20"/>
+      </w:rPr>
+    </w:lvl>
+    <w:lvl w:ilvl="5" w:tentative="1">
+      <w:start w:val="1"/>
+      <w:numFmt w:val="bullet"/>
+      <w:lvlText w:val=""/>
+      <w:lvlJc w:val="left"/>
+      <w:pPr>
+        <w:tabs>
+          <w:tab w:val="num" w:pos="4320"/>
+        </w:tabs>
+        <w:ind w:left="4320" w:hanging="360"/>
+      </w:pPr>
+      <w:rPr>
+        <w:rFonts w:ascii="Wingdings" w:hAnsi="Wingdings" w:hint="default"/>
+        <w:sz w:val="20"/>
+      </w:rPr>
+    </w:lvl>
+    <w:lvl w:ilvl="6" w:tentative="1">
+      <w:start w:val="1"/>
+      <w:numFmt w:val="bullet"/>
+      <w:lvlText w:val=""/>
+      <w:lvlJc w:val="left"/>
+      <w:pPr>
+        <w:tabs>
+          <w:tab w:val="num" w:pos="5040"/>
+        </w:tabs>
+        <w:ind w:left="5040" w:hanging="360"/>
+      </w:pPr>
+      <w:rPr>
+        <w:rFonts w:ascii="Wingdings" w:hAnsi="Wingdings" w:hint="default"/>
+        <w:sz w:val="20"/>
+      </w:rPr>
+    </w:lvl>
+    <w:lvl w:ilvl="7" w:tentative="1">
+      <w:start w:val="1"/>
+      <w:numFmt w:val="bullet"/>
+      <w:lvlText w:val=""/>
+      <w:lvlJc w:val="left"/>
+      <w:pPr>
+        <w:tabs>
+          <w:tab w:val="num" w:pos="5760"/>
+        </w:tabs>
+        <w:ind w:left="5760" w:hanging="360"/>
+      </w:pPr>
+      <w:rPr>
+        <w:rFonts w:ascii="Wingdings" w:hAnsi="Wingdings" w:hint="default"/>
+        <w:sz w:val="20"/>
+      </w:rPr>
+    </w:lvl>
+    <w:lvl w:ilvl="8" w:tentative="1">
+      <w:start w:val="1"/>
+      <w:numFmt w:val="bullet"/>
+      <w:lvlText w:val=""/>
+      <w:lvlJc w:val="left"/>
+      <w:pPr>
+        <w:tabs>
+          <w:tab w:val="num" w:pos="6480"/>
+        </w:tabs>
+        <w:ind w:left="6480" w:hanging="360"/>
+      </w:pPr>
+      <w:rPr>
+        <w:rFonts w:ascii="Wingdings" w:hAnsi="Wingdings" w:hint="default"/>
+        <w:sz w:val="20"/>
+      </w:rPr>
+    </w:lvl>
+  </w:abstractNum>
+  <w:num w:numId="1" w16cid:durableId="782261094">
+    <w:abstractNumId w:val="0"/>
+  </w:num>
+  <w:num w:numId="2" w16cid:durableId="1528369932">
+    <w:abstractNumId w:val="1"/>
+  </w:num>
+</w:numbering>
 </file>
 
 <file path=word/styles.xml><?xml version="1.0" encoding="utf-8"?>
@@ -413,6 +1581,7 @@
   <w:style w:type="paragraph" w:default="1" w:styleId="Normal">
     <w:name w:val="Normal"/>
     <w:qFormat/>
+    <w:rsid w:val="00B34BC5"/>
   </w:style>
   <w:style w:type="character" w:default="1" w:styleId="DefaultParagraphFont">
     <w:name w:val="Default Paragraph Font"/>
@@ -440,6 +1609,61 @@
     <w:uiPriority w:val="99"/>
     <w:semiHidden/>
     <w:unhideWhenUsed/>
+  </w:style>
+  <w:style w:type="character" w:styleId="PlaceholderText">
+    <w:name w:val="Placeholder Text"/>
+    <w:basedOn w:val="DefaultParagraphFont"/>
+    <w:uiPriority w:val="99"/>
+    <w:semiHidden/>
+    <w:rsid w:val="00EE022A"/>
+    <w:rPr>
+      <w:color w:val="808080"/>
+    </w:rPr>
+  </w:style>
+  <w:style w:type="character" w:styleId="Strong">
+    <w:name w:val="Strong"/>
+    <w:basedOn w:val="DefaultParagraphFont"/>
+    <w:uiPriority w:val="22"/>
+    <w:qFormat/>
+    <w:rsid w:val="00FE4C48"/>
+    <w:rPr>
+      <w:b/>
+      <w:bCs/>
+    </w:rPr>
+  </w:style>
+  <w:style w:type="paragraph" w:styleId="ListParagraph">
+    <w:name w:val="List Paragraph"/>
+    <w:basedOn w:val="Normal"/>
+    <w:uiPriority w:val="34"/>
+    <w:qFormat/>
+    <w:rsid w:val="009B28FF"/>
+    <w:pPr>
+      <w:ind w:left="720"/>
+      <w:contextualSpacing/>
+    </w:pPr>
+  </w:style>
+  <w:style w:type="character" w:styleId="Hyperlink">
+    <w:name w:val="Hyperlink"/>
+    <w:basedOn w:val="DefaultParagraphFont"/>
+    <w:uiPriority w:val="99"/>
+    <w:unhideWhenUsed/>
+    <w:rsid w:val="00CD2860"/>
+    <w:rPr>
+      <w:color w:val="0563C1" w:themeColor="hyperlink"/>
+      <w:u w:val="single"/>
+    </w:rPr>
+  </w:style>
+  <w:style w:type="character" w:styleId="UnresolvedMention">
+    <w:name w:val="Unresolved Mention"/>
+    <w:basedOn w:val="DefaultParagraphFont"/>
+    <w:uiPriority w:val="99"/>
+    <w:semiHidden/>
+    <w:unhideWhenUsed/>
+    <w:rsid w:val="00CD2860"/>
+    <w:rPr>
+      <w:color w:val="605E5C"/>
+      <w:shd w:val="clear" w:color="auto" w:fill="E1DFDD"/>
+    </w:rPr>
   </w:style>
 </w:styles>
 </file>

</xml_diff>